<commit_message>
Auto commit - 2024-02-06
</commit_message>
<xml_diff>
--- a/2024/household_3_in_1.docx
+++ b/2024/household_3_in_1.docx
@@ -181,6 +181,7 @@
     <w:p>
       <w:pPr>
         <w:pStyle w:val="Heading1"/>
+        <w:spacing w:before="0" w:after="0"/>
         <w:rPr/>
       </w:pPr>
       <w:bookmarkStart w:id="0" w:name="Xf4e716d530b0002ab1e9e84a009979a5d1d9303"/>
@@ -583,11 +584,7 @@
       </w:pPr>
       <w:r>
         <w:rPr/>
-        <w:t xml:space="preserve">* </w:t>
-      </w:r>
-      <w:r>
-        <w:rPr/>
-        <w:t>Թվաբանական միջինի և մեդիանի տարբերությունը: Թվաբանական միջինը բոլոր արժեքների գումարն է, բաժանված քանակի վրա: Մեդիանը միջին արժեքն է՝ երբ տվյալները դասավորված են հերթականությամբ: Աշխատավարձերը, եկամուտները քննարկելիս հաճախ մեդիանը ավելի կարևոր ցուցանիշ է, քանի որ այն ցույց է տալիս միջին կետը, այսինքն՝ միջին վիճակագրական մարդու աշխատավարձը կամ ընտանիքի եկամուտը։ Թվաբանական միջինի վրա մեծ ազդեցություն ունեն փոքր թվով ծայրահեղ բարձր արժեքները, ինչը կարող է աղավաղել իրական պատկերի ըմբռնումը: Մեդիանը կարևոր է միջին խավի եկամուտները հասկանալու տեսանկյունից։ Այն ցույց է տալիս տվյալների կենտրոնը, նույնիսկ երբ հարուստները կարող են հարստանալ՝ թողնելով միջին խավը համեմատաբար անփոփոխ։ Այս պարագայում ի հաշվի ապահով խավի եկամուտների աճին թվաբանական միջինը աճելու է՝ իսկ մեդիանը մնալու է անփոփոխ։</w:t>
+        <w:t>* Թվաբանական միջինի և մեդիանի տարբերությունը: Թվաբանական միջինը բոլոր արժեքների գումարն է, բաժանված քանակի վրա: Մեդիանը միջին արժեքն է՝ երբ տվյալները դասավորված են հերթականությամբ: Աշխատավարձերը, եկամուտները քննարկելիս հաճախ մեդիանը ավելի կարևոր ցուցանիշ է, քանի որ այն ցույց է տալիս միջին կետը, այսինքն՝ միջին վիճակագրական մարդու աշխատավարձը կամ ընտանիքի եկամուտը։ Թվաբանական միջինի վրա մեծ ազդեցություն ունեն փոքր թվով ծայրահեղ բարձր արժեքները, ինչը կարող է աղավաղել իրական պատկերի ըմբռնումը: Մեդիանը կարևոր է միջին խավի եկամուտները հասկանալու տեսանկյունից։ Այն ցույց է տալիս տվյալների կենտրոնը, նույնիսկ երբ հարուստները կարող են հարստանալ՝ թողնելով միջին խավը համեմատաբար անփոփոխ։ Այս պարագայում ի հաշվի ապահով խավի եկամուտների աճին թվաբանական միջինը աճելու է՝ իսկ մեդիանը մնալու է անփոփոխ։</w:t>
       </w:r>
     </w:p>
     <w:p>
@@ -598,10 +595,10 @@
       <w:r>
         <w:rPr/>
       </w:r>
-      <w:bookmarkStart w:id="2" w:name="Xf4e716d530b0002ab1e9e84a009979a5d1d9303"/>
-      <w:bookmarkStart w:id="3" w:name="X21296f3d40be73c752ef641097dd8d605f2cd3c"/>
-      <w:bookmarkStart w:id="4" w:name="Xf4e716d530b0002ab1e9e84a009979a5d1d9303"/>
-      <w:bookmarkStart w:id="5" w:name="X21296f3d40be73c752ef641097dd8d605f2cd3c"/>
+      <w:bookmarkStart w:id="2" w:name="Xf4e716d530b0002ab1e9e84a009979a5d1d9301"/>
+      <w:bookmarkStart w:id="3" w:name="X21296f3d40be73c752ef641097dd8d605f2cd31"/>
+      <w:bookmarkStart w:id="4" w:name="Xf4e716d530b0002ab1e9e84a009979a5d1d9301"/>
+      <w:bookmarkStart w:id="5" w:name="X21296f3d40be73c752ef641097dd8d605f2cd31"/>
       <w:bookmarkEnd w:id="4"/>
       <w:bookmarkEnd w:id="5"/>
       <w:r>
@@ -614,7 +611,6 @@
         <w:spacing w:before="0" w:after="0"/>
         <w:rPr/>
       </w:pPr>
-      <w:bookmarkStart w:id="6" w:name="մաս-2.-ամուր-ընտանիք-հարուստ-ընտանիք"/>
       <w:r>
         <w:rPr/>
         <w:t>Մաս 2. Ամուր ընտանիք՝ հարուստ ընտանիք</w:t>
@@ -625,7 +621,6 @@
         <w:pStyle w:val="Heading2"/>
         <w:rPr/>
       </w:pPr>
-      <w:bookmarkStart w:id="7" w:name="X0c1ac58ceb67234524217840cd511492cc83dac"/>
       <w:r>
         <w:rPr/>
         <w:t>Հայաստանի ընտանիքների ժողովրդագրական վերլուծություն</w:t>
@@ -656,7 +651,7 @@
         <w:pStyle w:val="Compact"/>
         <w:numPr>
           <w:ilvl w:val="0"/>
-          <w:numId w:val="4"/>
+          <w:numId w:val="1"/>
         </w:numPr>
         <w:rPr/>
       </w:pPr>
@@ -1103,14 +1098,14 @@
         <w:pStyle w:val="BodyText"/>
         <w:rPr/>
       </w:pPr>
-      <w:bookmarkStart w:id="8" w:name="մաս-2.-ամուր-ընտանիք-հարուստ-ընտանիք"/>
-      <w:bookmarkStart w:id="9" w:name="X0c1ac58ceb67234524217840cd511492cc83dac"/>
+      <w:bookmarkStart w:id="6" w:name="մաս-2.-ամուր-ընտանիք-հարուստ-ընտանիք"/>
+      <w:bookmarkStart w:id="7" w:name="X0c1ac58ceb67234524217840cd511492cc83dac"/>
       <w:r>
         <w:rPr/>
         <w:t>*Նշում․ Տնային տնտեսությունների եկամուտները ձևավորվում են դրամական և ոչ դրամական աղբյուրներից։ Դեցիլային խմբերը հաշվարկվել են ընդհանուր եկամտի հիման վրա։ 2.2 և 2.3 գծապատկերները արտացոլում են միայն դրամական եկամուտների բաշխվածությունը ըստ խմբերի։ Առաջին աղյուսակի դեցիլային խմբերի միջին եկամուտը հաշվարկվել է կշռված մեդիանով։</w:t>
       </w:r>
-      <w:bookmarkEnd w:id="8"/>
-      <w:bookmarkEnd w:id="9"/>
+      <w:bookmarkEnd w:id="6"/>
+      <w:bookmarkEnd w:id="7"/>
       <w:r>
         <w:br w:type="page"/>
       </w:r>
@@ -1118,9 +1113,9 @@
     <w:p>
       <w:pPr>
         <w:pStyle w:val="Heading1"/>
-        <w:rPr/>
-      </w:pPr>
-      <w:bookmarkStart w:id="10" w:name="X68fedcea787fc152a04c932f384588450c8aaf3"/>
+        <w:spacing w:before="0" w:after="0"/>
+        <w:rPr/>
+      </w:pPr>
       <w:r>
         <w:rPr/>
         <w:t>Մաս 3. Ոչ պետական աշխատատեղերի 76 տոկոսը Երևանում է</w:t>
@@ -1131,7 +1126,6 @@
         <w:pStyle w:val="Heading2"/>
         <w:rPr/>
       </w:pPr>
-      <w:bookmarkStart w:id="11" w:name="Xfa96745464b3ab4cd3565336d58c8e0b0e8497d"/>
       <w:r>
         <w:rPr/>
         <w:t>Գնաճով ճշտված աշխատավարձերի վերլուծություն</w:t>
@@ -1306,27 +1300,103 @@
       </w:pPr>
       <w:r>
         <w:rPr/>
-        <w:t>Ինչպես երևում է գծապատկերում, 2022 թվականին պետական հատվածի իրական միջին աշխատավարձերը նվազել են բոլոր մարզերում։ Այս անկման վրա ազդել է 2022 թվականին գրանցված 8,3 տոկոս գնաճը։ Պետական հատվածում միջին աշխատավարձը 2022 թվականին կազմել է 186940 դրամ, անվանական աճոը կազմել է 4,3 տոկոս։ Սակայն իրական աճը նվազել է -4 տոկոսով։</w:t>
-      </w:r>
-    </w:p>
-    <w:p>
-      <w:pPr>
-        <w:pStyle w:val="BodyText"/>
-        <w:rPr/>
-      </w:pPr>
-      <w:r>
-        <w:rPr/>
-        <w:t>2023 թվականին արձանագրվել է 0,6 տոկոս գնանկում, ինչը չի նվազեցրել իրական աշխատավարձերի աճը։ Եթե հաշվի առնենք որ 2023 թվականին պետական հատվածում աշխատավարձերը նույնպես ապահովելու են 4 տոկոս աճ և չի գրանցվել գնաճ, ապա աշխատավարձերը պետք է համադրվեն 2021 թվականի գնողունակության հետ: Հարկ է նշել, որ 2022 թվականին 207591 մարդ կամ գրանցված ընդհանուր աշխատուժի 30.3 տոկոսը գրանցված է եղել պետական հատվածում։</w:t>
-      </w:r>
-    </w:p>
-    <w:p>
-      <w:pPr>
-        <w:pStyle w:val="BodyText"/>
-        <w:rPr/>
-      </w:pPr>
-      <w:r>
-        <w:rPr/>
-        <w:t>Կարևոր է նշել, որ 0,6 տոկոս գնաճը չի համընկնում ՀՀ պետական բյուջեի մասին օրենքի 4-րդ հոդվածի հետ, որը պահանջում է «առաջնորդվել 12-ամսյա գնաճի 4±1.5 տոկոսային կետ տատանումների թույլատրելի միջակայքում նպատակային ցուցանիշով»:</w:t>
+        <w:t xml:space="preserve">Ինչպես երևում է գծապատկերում, 2022 թվականին պետական հատվածի իրական միջին աշխատավարձերը նվազել են բոլոր մարզերում։ Այս անկման վրա ազդել է 2022 թվականին գրանցված 8,3 տոկոս գնաճը։ Պետական հատվածում միջին աշխատավարձը 2022 թվականին կազմել է 186940 դրամ, անվանական </w:t>
+      </w:r>
+      <w:r>
+        <w:rPr>
+          <w:rFonts w:eastAsia="Cambria" w:cs="" w:cstheme="minorBidi" w:eastAsiaTheme="minorHAnsi"/>
+          <w:shd w:fill="FFFF00" w:val="clear"/>
+        </w:rPr>
+        <w:t>աճ</w:t>
+      </w:r>
+      <w:r>
+        <w:rPr>
+          <w:rFonts w:eastAsia="Cambria" w:cs="" w:cstheme="minorBidi" w:eastAsiaTheme="minorHAnsi"/>
+          <w:strike/>
+          <w:shd w:fill="FFFF00" w:val="clear"/>
+        </w:rPr>
+        <w:t>ո</w:t>
+      </w:r>
+      <w:r>
+        <w:rPr>
+          <w:rFonts w:eastAsia="Cambria" w:cs="" w:cstheme="minorBidi" w:eastAsiaTheme="minorHAnsi"/>
+          <w:shd w:fill="FFFF00" w:val="clear"/>
+        </w:rPr>
+        <w:t>ը</w:t>
+      </w:r>
+      <w:r>
+        <w:rPr/>
+        <w:t xml:space="preserve"> կազմել է 4,3 տոկոս։ Սակայն իրական աճը նվազել է -4 տոկոսով։</w:t>
+      </w:r>
+    </w:p>
+    <w:p>
+      <w:pPr>
+        <w:pStyle w:val="BodyText"/>
+        <w:rPr>
+          <w:rFonts w:asciiTheme="minorHAnsi" w:cstheme="minorBidi" w:eastAsiaTheme="minorHAnsi" w:hAnsiTheme="minorHAnsi"/>
+          <w:highlight w:val="none"/>
+          <w:shd w:fill="FFFF00" w:val="clear"/>
+        </w:rPr>
+      </w:pPr>
+      <w:r>
+        <w:rPr>
+          <w:rFonts w:asciiTheme="minorHAnsi" w:cstheme="minorBidi" w:eastAsiaTheme="minorHAnsi" w:hAnsiTheme="minorHAnsi"/>
+          <w:shd w:fill="FFFF00" w:val="clear"/>
+        </w:rPr>
+        <w:t xml:space="preserve">2023 թվականին արձանագրվել է 0,6 տոկոս գնանկում, ինչը չի նվազեցրել իրական աշխատավարձերի աճը։ Եթե հաշվի առնենք որ 2023 թվականին պետական հատվածում աշխատավարձերը նույնպես ապահովելու են 4 տոկոս աճ և չի գրանցվել գնաճ, ապա </w:t>
+      </w:r>
+      <w:r>
+        <w:rPr>
+          <w:rFonts w:asciiTheme="minorHAnsi" w:cstheme="minorBidi" w:eastAsiaTheme="minorHAnsi" w:hAnsiTheme="minorHAnsi"/>
+          <w:shd w:fill="FFFF00" w:val="clear"/>
+        </w:rPr>
+        <w:t>պետական ոլորտի</w:t>
+      </w:r>
+      <w:r>
+        <w:rPr>
+          <w:rFonts w:asciiTheme="minorHAnsi" w:cstheme="minorBidi" w:eastAsiaTheme="minorHAnsi" w:hAnsiTheme="minorHAnsi"/>
+          <w:shd w:fill="FFFF00" w:val="clear"/>
+        </w:rPr>
+        <w:t xml:space="preserve"> աշխատավարձերը պետք է համադրվեն 2021 թվականի գնողունակության հետ: Հարկ է նշել, որ 2022 թվականին 207591 մարդ կամ գրանցված ընդհանուր աշխատուժի 30.3 տոկոսը գրանցված է եղել պետական հատվածում։</w:t>
+      </w:r>
+    </w:p>
+    <w:p>
+      <w:pPr>
+        <w:pStyle w:val="BodyText"/>
+        <w:rPr>
+          <w:rFonts w:asciiTheme="minorHAnsi" w:cstheme="minorBidi" w:eastAsiaTheme="minorHAnsi" w:hAnsiTheme="minorHAnsi"/>
+          <w:strike w:val="false"/>
+          <w:dstrike w:val="false"/>
+          <w:highlight w:val="none"/>
+          <w:shd w:fill="FFFF00" w:val="clear"/>
+        </w:rPr>
+      </w:pPr>
+      <w:r>
+        <w:rPr>
+          <w:rFonts w:asciiTheme="minorHAnsi" w:cstheme="minorBidi" w:eastAsiaTheme="minorHAnsi" w:hAnsiTheme="minorHAnsi"/>
+          <w:strike w:val="false"/>
+          <w:dstrike w:val="false"/>
+          <w:shd w:fill="FFFF00" w:val="clear"/>
+        </w:rPr>
+        <w:t xml:space="preserve">Կարևոր է նշել, որ 0,6 տոկոս </w:t>
+      </w:r>
+      <w:r>
+        <w:rPr>
+          <w:rFonts w:asciiTheme="minorHAnsi" w:cstheme="minorBidi" w:eastAsiaTheme="minorHAnsi" w:hAnsiTheme="minorHAnsi"/>
+          <w:strike w:val="false"/>
+          <w:dstrike w:val="false"/>
+          <w:shd w:fill="FFFF00" w:val="clear"/>
+        </w:rPr>
+        <w:t>գնանկումը</w:t>
+      </w:r>
+      <w:r>
+        <w:rPr>
+          <w:rFonts w:asciiTheme="minorHAnsi" w:cstheme="minorBidi" w:eastAsiaTheme="minorHAnsi" w:hAnsiTheme="minorHAnsi"/>
+          <w:strike w:val="false"/>
+          <w:dstrike w:val="false"/>
+          <w:shd w:fill="FFFF00" w:val="clear"/>
+        </w:rPr>
+        <w:t xml:space="preserve"> չի համընկնում ՀՀ պետական բյուջեի մասին օրենքի 4-րդ հոդվածի հետ, որը պահանջում է «առաջնորդվել 12-ամսյա գնաճի 4±1.5 տոկոսային կետ տատանումների թույլատրելի միջակայքում նպատակային ցուցանիշով»:</w:t>
       </w:r>
     </w:p>
     <w:p>
@@ -1558,17 +1628,19 @@
         <w:spacing w:before="180" w:after="180"/>
         <w:rPr/>
       </w:pPr>
-      <w:bookmarkStart w:id="12" w:name="X68fedcea787fc152a04c932f384588450c8aaf3"/>
-      <w:bookmarkStart w:id="13" w:name="Xfa96745464b3ab4cd3565336d58c8e0b0e8497d"/>
+      <w:bookmarkStart w:id="8" w:name="X68fedcea787fc152a04c932f384588450c8aaf3"/>
+      <w:bookmarkStart w:id="9" w:name="Xfa96745464b3ab4cd3565336d58c8e0b0e8497d"/>
       <w:r>
         <w:rPr/>
         <w:t>Կրթության ոլորտը առաջնահերթ նշանակություն ունի ապագա սերունդներին կրթելու տեսանկյունից և այս ոլոտում աշխատում են աշխատուժի ավելի քան 17 տոկոսը: Այս ոլորտում միջին ամսական անվանական աշխատավարձը (ներառյալ հարկերը) 2022 թվականին կազմել է ընդամենը 132,756 ՀՀ դրամ։ Հաշցի առնելով գնաճը նախորդ տարվա համեմատ այս ոլորտի իրական աշխատավարձը պետական հատվածում իջել է 5 տոկոսով։</w:t>
       </w:r>
-      <w:bookmarkEnd w:id="12"/>
-      <w:bookmarkEnd w:id="13"/>
+      <w:bookmarkEnd w:id="8"/>
+      <w:bookmarkEnd w:id="9"/>
     </w:p>
     <w:sectPr>
-      <w:footerReference w:type="default" r:id="rId21"/>
+      <w:footerReference w:type="even" r:id="rId21"/>
+      <w:footerReference w:type="default" r:id="rId22"/>
+      <w:footerReference w:type="first" r:id="rId23"/>
       <w:type w:val="nextPage"/>
       <w:pgSz w:w="11906" w:h="16838"/>
       <w:pgMar w:left="1134" w:right="1134" w:gutter="0" w:header="0" w:top="1134" w:footer="1134" w:bottom="1891"/>
@@ -1587,10 +1659,25 @@
     <w:pPr>
       <w:pStyle w:val="Footer"/>
       <w:spacing w:before="0" w:after="200"/>
+      <w:rPr/>
+    </w:pPr>
+    <w:r>
+      <w:rPr/>
+    </w:r>
+  </w:p>
+</w:ftr>
+</file>
+
+<file path=word/footer2.xml><?xml version="1.0" encoding="utf-8"?>
+<w:ftr xmlns:o="urn:schemas-microsoft-com:office:office" xmlns:r="http://schemas.openxmlformats.org/officeDocument/2006/relationships" xmlns:v="urn:schemas-microsoft-com:vml" xmlns:w="http://schemas.openxmlformats.org/wordprocessingml/2006/main" xmlns:w10="urn:schemas-microsoft-com:office:word" xmlns:wp="http://schemas.openxmlformats.org/drawingml/2006/wordprocessingDrawing" xmlns:wps="http://schemas.microsoft.com/office/word/2010/wordprocessingShape" xmlns:wpg="http://schemas.microsoft.com/office/word/2010/wordprocessingGroup" xmlns:mc="http://schemas.openxmlformats.org/markup-compatibility/2006" xmlns:wp14="http://schemas.microsoft.com/office/word/2010/wordprocessingDrawing" xmlns:w14="http://schemas.microsoft.com/office/word/2010/wordml" xmlns:w15="http://schemas.microsoft.com/office/word/2012/wordml" mc:Ignorable="w14 wp14 w15">
+  <w:p>
+    <w:pPr>
+      <w:pStyle w:val="Footer"/>
+      <w:spacing w:before="0" w:after="200"/>
       <w:jc w:val="center"/>
       <w:rPr/>
     </w:pPr>
-    <w:bookmarkStart w:id="14" w:name="PageNumWizard_FOOTER_Default_Page_Style1"/>
+    <w:bookmarkStart w:id="10" w:name="PageNumWizard_FOOTER_Default_Page_Style1"/>
     <w:r>
       <w:rPr/>
       <w:fldChar w:fldCharType="begin"/>
@@ -1611,7 +1698,42 @@
       <w:rPr/>
       <w:fldChar w:fldCharType="end"/>
     </w:r>
-    <w:bookmarkEnd w:id="14"/>
+    <w:bookmarkEnd w:id="10"/>
+  </w:p>
+</w:ftr>
+</file>
+
+<file path=word/footer3.xml><?xml version="1.0" encoding="utf-8"?>
+<w:ftr xmlns:o="urn:schemas-microsoft-com:office:office" xmlns:r="http://schemas.openxmlformats.org/officeDocument/2006/relationships" xmlns:v="urn:schemas-microsoft-com:vml" xmlns:w="http://schemas.openxmlformats.org/wordprocessingml/2006/main" xmlns:w10="urn:schemas-microsoft-com:office:word" xmlns:wp="http://schemas.openxmlformats.org/drawingml/2006/wordprocessingDrawing" xmlns:wps="http://schemas.microsoft.com/office/word/2010/wordprocessingShape" xmlns:wpg="http://schemas.microsoft.com/office/word/2010/wordprocessingGroup" xmlns:mc="http://schemas.openxmlformats.org/markup-compatibility/2006" xmlns:wp14="http://schemas.microsoft.com/office/word/2010/wordprocessingDrawing" xmlns:w14="http://schemas.microsoft.com/office/word/2010/wordml" xmlns:w15="http://schemas.microsoft.com/office/word/2012/wordml" mc:Ignorable="w14 wp14 w15">
+  <w:p>
+    <w:pPr>
+      <w:pStyle w:val="Footer"/>
+      <w:spacing w:before="0" w:after="200"/>
+      <w:jc w:val="center"/>
+      <w:rPr/>
+    </w:pPr>
+    <w:bookmarkStart w:id="11" w:name="PageNumWizard_FOOTER_Default_Page_Style1"/>
+    <w:r>
+      <w:rPr/>
+      <w:fldChar w:fldCharType="begin"/>
+    </w:r>
+    <w:r>
+      <w:rPr/>
+      <w:instrText xml:space="preserve"> PAGE </w:instrText>
+    </w:r>
+    <w:r>
+      <w:rPr/>
+      <w:fldChar w:fldCharType="separate"/>
+    </w:r>
+    <w:r>
+      <w:rPr/>
+      <w:t>14</w:t>
+    </w:r>
+    <w:r>
+      <w:rPr/>
+      <w:fldChar w:fldCharType="end"/>
+    </w:r>
+    <w:bookmarkEnd w:id="11"/>
   </w:p>
 </w:ftr>
 </file>
@@ -1891,6 +2013,142 @@
     </w:lvl>
   </w:abstractNum>
   <w:abstractNum w:abstractNumId="3">
+    <w:lvl w:ilvl="0">
+      <w:numFmt w:val="bullet"/>
+      <w:lvlText w:val=""/>
+      <w:lvlJc w:val="left"/>
+      <w:pPr>
+        <w:tabs>
+          <w:tab w:val="num" w:pos="0"/>
+        </w:tabs>
+        <w:ind w:left="720" w:hanging="480"/>
+      </w:pPr>
+      <w:rPr>
+        <w:rFonts w:ascii="Symbol" w:hAnsi="Symbol" w:cs="Symbol" w:hint="default"/>
+      </w:rPr>
+    </w:lvl>
+    <w:lvl w:ilvl="1">
+      <w:start w:val="0"/>
+      <w:numFmt w:val="bullet"/>
+      <w:lvlText w:val=""/>
+      <w:lvlJc w:val="left"/>
+      <w:pPr>
+        <w:tabs>
+          <w:tab w:val="num" w:pos="0"/>
+        </w:tabs>
+        <w:ind w:left="1440" w:hanging="480"/>
+      </w:pPr>
+      <w:rPr>
+        <w:rFonts w:ascii="Symbol" w:hAnsi="Symbol" w:cs="Symbol" w:hint="default"/>
+      </w:rPr>
+    </w:lvl>
+    <w:lvl w:ilvl="2">
+      <w:start w:val="0"/>
+      <w:numFmt w:val="bullet"/>
+      <w:lvlText w:val=""/>
+      <w:lvlJc w:val="left"/>
+      <w:pPr>
+        <w:tabs>
+          <w:tab w:val="num" w:pos="0"/>
+        </w:tabs>
+        <w:ind w:left="2160" w:hanging="480"/>
+      </w:pPr>
+      <w:rPr>
+        <w:rFonts w:ascii="Symbol" w:hAnsi="Symbol" w:cs="Symbol" w:hint="default"/>
+      </w:rPr>
+    </w:lvl>
+    <w:lvl w:ilvl="3">
+      <w:start w:val="0"/>
+      <w:numFmt w:val="bullet"/>
+      <w:lvlText w:val=""/>
+      <w:lvlJc w:val="left"/>
+      <w:pPr>
+        <w:tabs>
+          <w:tab w:val="num" w:pos="0"/>
+        </w:tabs>
+        <w:ind w:left="2880" w:hanging="480"/>
+      </w:pPr>
+      <w:rPr>
+        <w:rFonts w:ascii="Symbol" w:hAnsi="Symbol" w:cs="Symbol" w:hint="default"/>
+      </w:rPr>
+    </w:lvl>
+    <w:lvl w:ilvl="4">
+      <w:start w:val="0"/>
+      <w:numFmt w:val="bullet"/>
+      <w:lvlText w:val=""/>
+      <w:lvlJc w:val="left"/>
+      <w:pPr>
+        <w:tabs>
+          <w:tab w:val="num" w:pos="0"/>
+        </w:tabs>
+        <w:ind w:left="3600" w:hanging="480"/>
+      </w:pPr>
+      <w:rPr>
+        <w:rFonts w:ascii="Symbol" w:hAnsi="Symbol" w:cs="Symbol" w:hint="default"/>
+      </w:rPr>
+    </w:lvl>
+    <w:lvl w:ilvl="5">
+      <w:start w:val="0"/>
+      <w:numFmt w:val="bullet"/>
+      <w:lvlText w:val=""/>
+      <w:lvlJc w:val="left"/>
+      <w:pPr>
+        <w:tabs>
+          <w:tab w:val="num" w:pos="0"/>
+        </w:tabs>
+        <w:ind w:left="4320" w:hanging="480"/>
+      </w:pPr>
+      <w:rPr>
+        <w:rFonts w:ascii="Symbol" w:hAnsi="Symbol" w:cs="Symbol" w:hint="default"/>
+      </w:rPr>
+    </w:lvl>
+    <w:lvl w:ilvl="6">
+      <w:start w:val="0"/>
+      <w:numFmt w:val="bullet"/>
+      <w:lvlText w:val=""/>
+      <w:lvlJc w:val="left"/>
+      <w:pPr>
+        <w:tabs>
+          <w:tab w:val="num" w:pos="0"/>
+        </w:tabs>
+        <w:ind w:left="5040" w:hanging="480"/>
+      </w:pPr>
+      <w:rPr>
+        <w:rFonts w:ascii="Symbol" w:hAnsi="Symbol" w:cs="Symbol" w:hint="default"/>
+      </w:rPr>
+    </w:lvl>
+    <w:lvl w:ilvl="7">
+      <w:start w:val="0"/>
+      <w:numFmt w:val="bullet"/>
+      <w:lvlText w:val=""/>
+      <w:lvlJc w:val="left"/>
+      <w:pPr>
+        <w:tabs>
+          <w:tab w:val="num" w:pos="0"/>
+        </w:tabs>
+        <w:ind w:left="5760" w:hanging="480"/>
+      </w:pPr>
+      <w:rPr>
+        <w:rFonts w:ascii="Symbol" w:hAnsi="Symbol" w:cs="Symbol" w:hint="default"/>
+      </w:rPr>
+    </w:lvl>
+    <w:lvl w:ilvl="8">
+      <w:start w:val="0"/>
+      <w:numFmt w:val="bullet"/>
+      <w:lvlText w:val=""/>
+      <w:lvlJc w:val="left"/>
+      <w:pPr>
+        <w:tabs>
+          <w:tab w:val="num" w:pos="0"/>
+        </w:tabs>
+        <w:ind w:left="6480" w:hanging="480"/>
+      </w:pPr>
+      <w:rPr>
+        <w:rFonts w:ascii="Symbol" w:hAnsi="Symbol" w:cs="Symbol" w:hint="default"/>
+      </w:rPr>
+    </w:lvl>
+  </w:abstractNum>
+  <w:abstractNum w:abstractNumId="4">
     <w:lvl w:ilvl="0">
       <w:start w:val="1"/>
       <w:numFmt w:val="none"/>
@@ -2019,7 +2277,7 @@
     <w:abstractNumId w:val="3"/>
   </w:num>
   <w:num w:numId="4">
-    <w:abstractNumId w:val="1"/>
+    <w:abstractNumId w:val="4"/>
   </w:num>
   <w:num w:numId="5">
     <w:abstractNumId w:val="1"/>
@@ -2053,6 +2311,7 @@
     <w:qFormat/>
     <w:pPr>
       <w:widowControl/>
+      <w:suppressAutoHyphens w:val="true"/>
       <w:bidi w:val="0"/>
       <w:spacing w:before="0" w:after="200"/>
       <w:jc w:val="left"/>
@@ -2284,7 +2543,6 @@
   </w:style>
   <w:style w:type="character" w:styleId="FootnoteCharacters">
     <w:name w:val="Footnote Characters"/>
-    <w:basedOn w:val="BodyTextChar"/>
     <w:qFormat/>
     <w:rPr>
       <w:vertAlign w:val="superscript"/>
@@ -2712,6 +2970,7 @@
       <w:keepNext w:val="true"/>
       <w:keepLines/>
       <w:widowControl/>
+      <w:suppressAutoHyphens w:val="true"/>
       <w:bidi w:val="0"/>
       <w:spacing w:before="0" w:after="200"/>
       <w:jc w:val="center"/>
@@ -2733,6 +2992,7 @@
       <w:keepNext w:val="true"/>
       <w:keepLines/>
       <w:widowControl/>
+      <w:suppressAutoHyphens w:val="true"/>
       <w:bidi w:val="0"/>
       <w:spacing w:before="0" w:after="200"/>
       <w:jc w:val="center"/>

</xml_diff>